<commit_message>
Updates to test document.
</commit_message>
<xml_diff>
--- a/Tests.docx
+++ b/Tests.docx
@@ -191,20 +191,126 @@
       </w:r>
     </w:p>
     <w:p>
+      <w:r>
+        <w:t>Destination source root defaults to</w:t>
+      </w:r>
+      <w:r>
+        <w:t>:</w:t>
+      </w:r>
+    </w:p>
+    <w:p>
+      <w:r>
+        <w:tab/>
+        <w:t xml:space="preserve">If the selected class does not belong to a module (i.e. it is contained in a project dependency rather than the project directly) </w:t>
+      </w:r>
+      <w:r>
+        <w:t>and the project contains test source roots, the first test source root is chosen</w:t>
+      </w:r>
+    </w:p>
+    <w:p>
+      <w:r>
+        <w:tab/>
+        <w:t xml:space="preserve">If the selected class does not belong to a module (i.e. it is contained in a project dependency rather than the project directly) and the project contains </w:t>
+      </w:r>
+      <w:r>
+        <w:t xml:space="preserve">no </w:t>
+      </w:r>
+      <w:r>
+        <w:t>test source roots</w:t>
+      </w:r>
+      <w:r>
+        <w:t xml:space="preserve"> but does contain source roots</w:t>
+      </w:r>
+      <w:r>
+        <w:t>, the first source root is chosen</w:t>
+      </w:r>
+    </w:p>
+    <w:p>
+      <w:r>
+        <w:tab/>
+        <w:t>If the selected class belongs to a project module and the module contains one or more test source roots and the selected class belongs to one of those test source roots, that test source root is chosen.</w:t>
+      </w:r>
+    </w:p>
+    <w:p>
+      <w:r>
+        <w:tab/>
+        <w:t>If the selected class belongs to a project module and the module contains one or more test source roots and the selected class does not belong to one of those test source roots, the first test source root of the module is chosen.</w:t>
+      </w:r>
+    </w:p>
+    <w:p>
+      <w:r>
+        <w:tab/>
+        <w:t>If the selected class belongs to a project module and the module contains no test source roots and one or more java source roots and the selected class belongs to one of those java source roots (which is necessary I believe), that source root is chosen.</w:t>
+      </w:r>
+    </w:p>
+    <w:p>
+      <w:r>
+        <w:lastRenderedPageBreak/>
+        <w:tab/>
+        <w:t xml:space="preserve">If the selected class belongs to a project module and the module contains no test source roots and one or more java source roots and the selected class </w:t>
+      </w:r>
+      <w:r>
+        <w:t xml:space="preserve">does not </w:t>
+      </w:r>
+      <w:r>
+        <w:t>belong to one of those java source roots (</w:t>
+      </w:r>
+      <w:r>
+        <w:t>which may not be possible(!)</w:t>
+      </w:r>
+      <w:r>
+        <w:t xml:space="preserve">), </w:t>
+      </w:r>
+      <w:r>
+        <w:t xml:space="preserve">the first </w:t>
+      </w:r>
+      <w:r>
+        <w:t xml:space="preserve">source root </w:t>
+      </w:r>
+      <w:r>
+        <w:t xml:space="preserve">of the module </w:t>
+      </w:r>
+      <w:r>
+        <w:t>is chosen.</w:t>
+      </w:r>
+    </w:p>
+    <w:p>
+      <w:pPr>
+        <w:ind w:firstLine="720"/>
+      </w:pPr>
+      <w:r>
+        <w:t xml:space="preserve">If there is no </w:t>
+      </w:r>
+      <w:r>
+        <w:t xml:space="preserve">candidate source </w:t>
+      </w:r>
+      <w:r>
+        <w:t>root, an error dialog with title “</w:t>
+      </w:r>
+      <w:r>
+        <w:t>No Source Root</w:t>
+      </w:r>
+      <w:r>
+        <w:t>” displays the message “</w:t>
+      </w:r>
+      <w:r>
+        <w:t>No source roots have been configured. A source roo</w:t>
+      </w:r>
       <w:bookmarkStart w:id="0" w:name="_GoBack"/>
       <w:bookmarkEnd w:id="0"/>
       <w:r>
-        <w:t>Destination source root defaults to test root … (TODO complete logic)</w:t>
-      </w:r>
-    </w:p>
-    <w:p>
-      <w:r>
-        <w:t>TODO – if there is no destination root? S</w:t>
-      </w:r>
-    </w:p>
-    <w:p>
-      <w:r>
-        <w:t>Destination source root drops down to list all source roots (TODO meeting what criteria?)</w:t>
+        <w:t>t is required as the target location for the generated class.</w:t>
+      </w:r>
+      <w:r>
+        <w:t>” The option dialog then closes and no action is taken.</w:t>
+      </w:r>
+    </w:p>
+    <w:p>
+      <w:r>
+        <w:t>Destination source root drop</w:t>
+      </w:r>
+      <w:r>
+        <w:t>s down to list all java source and test source roots. It does not list resource roots.</w:t>
       </w:r>
     </w:p>
     <w:p>
@@ -270,13 +376,17 @@
         <w:pStyle w:val="Heading2"/>
       </w:pPr>
       <w:r>
-        <w:lastRenderedPageBreak/>
         <w:t>Generation</w:t>
       </w:r>
     </w:p>
     <w:p>
       <w:r>
         <w:t>If the Destination Package does not exist it is created.</w:t>
+      </w:r>
+    </w:p>
+    <w:p>
+      <w:r>
+        <w:t>What methods are generated? TODO – if extending another matcher, don’t want to duplicate methods.</w:t>
       </w:r>
     </w:p>
     <w:sectPr>
@@ -713,6 +823,7 @@
   <w:style w:type="character" w:default="1" w:styleId="DefaultParagraphFont">
     <w:name w:val="Default Paragraph Font"/>
     <w:uiPriority w:val="1"/>
+    <w:semiHidden/>
     <w:unhideWhenUsed/>
   </w:style>
   <w:style w:type="table" w:default="1" w:styleId="TableNormal">
@@ -952,6 +1063,7 @@
   <w:style w:type="character" w:default="1" w:styleId="DefaultParagraphFont">
     <w:name w:val="Default Paragraph Font"/>
     <w:uiPriority w:val="1"/>
+    <w:semiHidden/>
     <w:unhideWhenUsed/>
   </w:style>
   <w:style w:type="table" w:default="1" w:styleId="TableNormal">

</xml_diff>

<commit_message>
Fix issue where properties with capital initial letters in the name generated ReflectingPropertyMatchers that failed to locate the property accessor.
</commit_message>
<xml_diff>
--- a/Tests.docx
+++ b/Tests.docx
@@ -210,19 +210,7 @@
     <w:p>
       <w:r>
         <w:tab/>
-        <w:t xml:space="preserve">If the selected class does not belong to a module (i.e. it is contained in a project dependency rather than the project directly) and the project contains </w:t>
-      </w:r>
-      <w:r>
-        <w:t xml:space="preserve">no </w:t>
-      </w:r>
-      <w:r>
-        <w:t>test source roots</w:t>
-      </w:r>
-      <w:r>
-        <w:t xml:space="preserve"> but does contain source roots</w:t>
-      </w:r>
-      <w:r>
-        <w:t>, the first source root is chosen</w:t>
+        <w:t>If the selected class does not belong to a module (i.e. it is contained in a project dependency rather than the project directly) and the project contains no test source roots but does contain source roots, the first source root is chosen</w:t>
       </w:r>
     </w:p>
     <w:p>
@@ -247,31 +235,7 @@
       <w:r>
         <w:lastRenderedPageBreak/>
         <w:tab/>
-        <w:t xml:space="preserve">If the selected class belongs to a project module and the module contains no test source roots and one or more java source roots and the selected class </w:t>
-      </w:r>
-      <w:r>
-        <w:t xml:space="preserve">does not </w:t>
-      </w:r>
-      <w:r>
-        <w:t>belong to one of those java source roots (</w:t>
-      </w:r>
-      <w:r>
-        <w:t>which may not be possible(!)</w:t>
-      </w:r>
-      <w:r>
-        <w:t xml:space="preserve">), </w:t>
-      </w:r>
-      <w:r>
-        <w:t xml:space="preserve">the first </w:t>
-      </w:r>
-      <w:r>
-        <w:t xml:space="preserve">source root </w:t>
-      </w:r>
-      <w:r>
-        <w:t xml:space="preserve">of the module </w:t>
-      </w:r>
-      <w:r>
-        <w:t>is chosen.</w:t>
+        <w:t>If the selected class belongs to a project module and the module contains no test source roots and one or more java source roots and the selected class does not belong to one of those java source roots (which may not be possible(!)), the first source root of the module is chosen.</w:t>
       </w:r>
     </w:p>
     <w:p>
@@ -279,13 +243,7 @@
         <w:ind w:firstLine="720"/>
       </w:pPr>
       <w:r>
-        <w:t xml:space="preserve">If there is no </w:t>
-      </w:r>
-      <w:r>
-        <w:t xml:space="preserve">candidate source </w:t>
-      </w:r>
-      <w:r>
-        <w:t>root, an error dialog with title “</w:t>
+        <w:t>If there is no candidate source root, an error dialog with title “</w:t>
       </w:r>
       <w:r>
         <w:t>No Source Root</w:t>
@@ -294,100 +252,107 @@
         <w:t>” displays the message “</w:t>
       </w:r>
       <w:r>
-        <w:t>No source roots have been configured. A source roo</w:t>
+        <w:t>No source roots have been configured. A source root is required as the target location for the generated class.</w:t>
+      </w:r>
+      <w:r>
+        <w:t>” The option dialog then closes and no action is taken.</w:t>
+      </w:r>
+    </w:p>
+    <w:p>
+      <w:r>
+        <w:t>Destination source root drop</w:t>
+      </w:r>
+      <w:r>
+        <w:t>s down to list all java source and test source roots. It does not list resource roots.</w:t>
+      </w:r>
+    </w:p>
+    <w:p>
+      <w:r>
+        <w:t>Class Name defaults to the name of the selected class with Matcher appended</w:t>
+      </w:r>
+    </w:p>
+    <w:p>
+      <w:r>
+        <w:t>Destination package defaults to the package name of the selected class</w:t>
+      </w:r>
+    </w:p>
+    <w:p>
+      <w:r>
+        <w:t>Clicking the … button opens the Choose Destination Package dialog</w:t>
+      </w:r>
+    </w:p>
+    <w:p>
+      <w:r>
+        <w:t xml:space="preserve">Selecting a different package and </w:t>
+      </w:r>
+      <w:r>
+        <w:t>Cancel</w:t>
+      </w:r>
+      <w:r>
+        <w:t xml:space="preserve"> does not change the selected Destination Package</w:t>
+      </w:r>
+    </w:p>
+    <w:p>
+      <w:r>
+        <w:t xml:space="preserve">Selecting a different package and </w:t>
+      </w:r>
+      <w:r>
+        <w:t>OK</w:t>
+      </w:r>
+      <w:r>
+        <w:t xml:space="preserve"> changes the selected Destination Package</w:t>
+      </w:r>
+    </w:p>
+    <w:p>
+      <w:r>
+        <w:t>The selected Destination Package can be edited directly</w:t>
+      </w:r>
+    </w:p>
+    <w:p>
+      <w:r>
+        <w:t>If the Destination Package does not exist, the text of the part of the path that doesn’t exist is shown in red</w:t>
+      </w:r>
+      <w:r>
+        <w:t xml:space="preserve"> and the OK button remains enabled.</w:t>
+      </w:r>
+    </w:p>
+    <w:p>
+      <w:r>
+        <w:t>If the Destination Package is invalid, the in</w:t>
+      </w:r>
+      <w:r>
+        <w:t>valid part is underlined and the OK button is disabled.</w:t>
+      </w:r>
+    </w:p>
+    <w:p>
+      <w:pPr>
+        <w:pStyle w:val="Heading2"/>
+      </w:pPr>
+      <w:r>
+        <w:t>Generation</w:t>
+      </w:r>
+    </w:p>
+    <w:p>
+      <w:r>
+        <w:t>If the Destination Package does not exist it is created.</w:t>
+      </w:r>
+    </w:p>
+    <w:p>
+      <w:r>
+        <w:t>What methods are generated? TODO – if extending another matcher, don’t want to duplicate methods.</w:t>
+      </w:r>
+    </w:p>
+    <w:p>
+      <w:r>
+        <w:t>Check generator works for single character property names.</w:t>
+      </w:r>
+    </w:p>
+    <w:p>
+      <w:r>
+        <w:t>Check generator works for property names with initials (URL) etc.</w:t>
       </w:r>
       <w:bookmarkStart w:id="0" w:name="_GoBack"/>
       <w:bookmarkEnd w:id="0"/>
-      <w:r>
-        <w:t>t is required as the target location for the generated class.</w:t>
-      </w:r>
-      <w:r>
-        <w:t>” The option dialog then closes and no action is taken.</w:t>
-      </w:r>
-    </w:p>
-    <w:p>
-      <w:r>
-        <w:t>Destination source root drop</w:t>
-      </w:r>
-      <w:r>
-        <w:t>s down to list all java source and test source roots. It does not list resource roots.</w:t>
-      </w:r>
-    </w:p>
-    <w:p>
-      <w:r>
-        <w:t>Class Name defaults to the name of the selected class with Matcher appended</w:t>
-      </w:r>
-    </w:p>
-    <w:p>
-      <w:r>
-        <w:t>Destination package defaults to the package name of the selected class</w:t>
-      </w:r>
-    </w:p>
-    <w:p>
-      <w:r>
-        <w:t>Clicking the … button opens the Choose Destination Package dialog</w:t>
-      </w:r>
-    </w:p>
-    <w:p>
-      <w:r>
-        <w:t xml:space="preserve">Selecting a different package and </w:t>
-      </w:r>
-      <w:r>
-        <w:t>Cancel</w:t>
-      </w:r>
-      <w:r>
-        <w:t xml:space="preserve"> does not change the selected Destination Package</w:t>
-      </w:r>
-    </w:p>
-    <w:p>
-      <w:r>
-        <w:t xml:space="preserve">Selecting a different package and </w:t>
-      </w:r>
-      <w:r>
-        <w:t>OK</w:t>
-      </w:r>
-      <w:r>
-        <w:t xml:space="preserve"> changes the selected Destination Package</w:t>
-      </w:r>
-    </w:p>
-    <w:p>
-      <w:r>
-        <w:t>The selected Destination Package can be edited directly</w:t>
-      </w:r>
-    </w:p>
-    <w:p>
-      <w:r>
-        <w:t>If the Destination Package does not exist, the text of the part of the path that doesn’t exist is shown in red</w:t>
-      </w:r>
-      <w:r>
-        <w:t xml:space="preserve"> and the OK button remains enabled.</w:t>
-      </w:r>
-    </w:p>
-    <w:p>
-      <w:r>
-        <w:t>If the Destination Package is invalid, the in</w:t>
-      </w:r>
-      <w:r>
-        <w:t>valid part is underlined and the OK button is disabled.</w:t>
-      </w:r>
-    </w:p>
-    <w:p>
-      <w:pPr>
-        <w:pStyle w:val="Heading2"/>
-      </w:pPr>
-      <w:r>
-        <w:t>Generation</w:t>
-      </w:r>
-    </w:p>
-    <w:p>
-      <w:r>
-        <w:t>If the Destination Package does not exist it is created.</w:t>
-      </w:r>
-    </w:p>
-    <w:p>
-      <w:r>
-        <w:t>What methods are generated? TODO – if extending another matcher, don’t want to duplicate methods.</w:t>
-      </w:r>
     </w:p>
     <w:sectPr>
       <w:pgSz w:w="11906" w:h="16838"/>

</xml_diff>

<commit_message>
WIP switch over to a builder style for code generation.
Should make writing code generators easier (hmm) and allow automatic
tracking of dependencies (imports).
</commit_message>
<xml_diff>
--- a/Tests.docx
+++ b/Tests.docx
@@ -351,9 +351,65 @@
       <w:r>
         <w:t>Check generator works for property names with initials (URL) etc.</w:t>
       </w:r>
+    </w:p>
+    <w:p>
+      <w:r>
+        <w:t>Check generator works for matchers in the default package.</w:t>
+      </w:r>
+    </w:p>
+    <w:p>
+      <w:r>
+        <w:t>What happens if you try to generate using a superclass that does not have the expected type parameters and constructors?</w:t>
+      </w:r>
+    </w:p>
+    <w:p>
+      <w:r>
+        <w:t>Generated class should be public</w:t>
+      </w:r>
+    </w:p>
+    <w:p>
+      <w:r>
+        <w:t>Generated class should be abstract iff option selected for extensible class</w:t>
+      </w:r>
+    </w:p>
+    <w:p>
+      <w:r>
+        <w:t>Generated class should be final iff option for extensible class is unselected</w:t>
+      </w:r>
+    </w:p>
+    <w:p>
+      <w:r>
+        <w:t>Generated class should take type parameters R and T (extends source class) iff it is extensible.</w:t>
+      </w:r>
+    </w:p>
+    <w:p>
+      <w:r>
+        <w:lastRenderedPageBreak/>
+        <w:t>Generated class should extend selected superclass if specified, passing R and T if extensible and this type and the source class if not.</w:t>
+      </w:r>
+    </w:p>
+    <w:p>
+      <w:r>
+        <w:t xml:space="preserve">Generated class should extend </w:t>
+      </w:r>
+      <w:r>
+        <w:t>com.mistraltech.smog.core.CompositePropertyMatcher</w:t>
+      </w:r>
+      <w:r>
+        <w:t xml:space="preserve"> if</w:t>
+      </w:r>
+      <w:r>
+        <w:t xml:space="preserve"> no superclass</w:t>
+      </w:r>
+      <w:r>
+        <w:t xml:space="preserve"> specified, passing R and T if extensible and this type and the source class if not.</w:t>
+      </w:r>
+    </w:p>
+    <w:p>
       <w:bookmarkStart w:id="0" w:name="_GoBack"/>
       <w:bookmarkEnd w:id="0"/>
     </w:p>
+    <w:p/>
     <w:sectPr>
       <w:pgSz w:w="11906" w:h="16838"/>
       <w:pgMar w:top="1440" w:right="1440" w:bottom="1440" w:left="1440" w:header="708" w:footer="708" w:gutter="0"/>

</xml_diff>

<commit_message>
Complete switch-over to builder style code generation.
</commit_message>
<xml_diff>
--- a/Tests.docx
+++ b/Tests.docx
@@ -382,6 +382,7 @@
         <w:t>Generated class should take type parameters R and T (extends source class) iff it is extensible.</w:t>
       </w:r>
     </w:p>
+    <w:p/>
     <w:p>
       <w:r>
         <w:lastRenderedPageBreak/>
@@ -390,22 +391,13 @@
     </w:p>
     <w:p>
       <w:r>
-        <w:t xml:space="preserve">Generated class should extend </w:t>
-      </w:r>
-      <w:r>
-        <w:t>com.mistraltech.smog.core.CompositePropertyMatcher</w:t>
-      </w:r>
-      <w:r>
-        <w:t xml:space="preserve"> if</w:t>
-      </w:r>
-      <w:r>
-        <w:t xml:space="preserve"> no superclass</w:t>
-      </w:r>
-      <w:r>
-        <w:t xml:space="preserve"> specified, passing R and T if extensible and this type and the source class if not.</w:t>
-      </w:r>
-    </w:p>
-    <w:p>
+        <w:t>Generated class should extend com.mistraltech.smog.core.CompositePropertyMatcher if no superclass specified, passing R and T if extensible and this type and the source class if not.</w:t>
+      </w:r>
+    </w:p>
+    <w:p>
+      <w:r>
+        <w:t>Generation works for properties with primitive and non-primitive types.</w:t>
+      </w:r>
       <w:bookmarkStart w:id="0" w:name="_GoBack"/>
       <w:bookmarkEnd w:id="0"/>
     </w:p>

</xml_diff>

<commit_message>
Add basic generator test cases.
</commit_message>
<xml_diff>
--- a/Tests.docx
+++ b/Tests.docx
@@ -260,148 +260,151 @@
     </w:p>
     <w:p>
       <w:r>
-        <w:t>Destination source root drop</w:t>
-      </w:r>
-      <w:r>
-        <w:t>s down to list all java source and test source roots. It does not list resource roots.</w:t>
-      </w:r>
-    </w:p>
-    <w:p>
-      <w:r>
-        <w:t>Class Name defaults to the name of the selected class with Matcher appended</w:t>
-      </w:r>
-    </w:p>
-    <w:p>
-      <w:r>
-        <w:t>Destination package defaults to the package name of the selected class</w:t>
-      </w:r>
-    </w:p>
-    <w:p>
-      <w:r>
-        <w:t>Clicking the … button opens the Choose Destination Package dialog</w:t>
-      </w:r>
-    </w:p>
-    <w:p>
-      <w:r>
-        <w:t xml:space="preserve">Selecting a different package and </w:t>
-      </w:r>
-      <w:r>
-        <w:t>Cancel</w:t>
-      </w:r>
-      <w:r>
-        <w:t xml:space="preserve"> does not change the selected Destination Package</w:t>
-      </w:r>
-    </w:p>
-    <w:p>
-      <w:r>
-        <w:t xml:space="preserve">Selecting a different package and </w:t>
-      </w:r>
-      <w:r>
-        <w:t>OK</w:t>
-      </w:r>
-      <w:r>
-        <w:t xml:space="preserve"> changes the selected Destination Package</w:t>
-      </w:r>
-    </w:p>
-    <w:p>
-      <w:r>
-        <w:t>The selected Destination Package can be edited directly</w:t>
-      </w:r>
-    </w:p>
-    <w:p>
-      <w:r>
-        <w:t>If the Destination Package does not exist, the text of the part of the path that doesn’t exist is shown in red</w:t>
-      </w:r>
-      <w:r>
-        <w:t xml:space="preserve"> and the OK button remains enabled.</w:t>
-      </w:r>
-    </w:p>
-    <w:p>
-      <w:r>
-        <w:t>If the Destination Package is invalid, the in</w:t>
-      </w:r>
-      <w:r>
-        <w:t>valid part is underlined and the OK button is disabled.</w:t>
-      </w:r>
-    </w:p>
-    <w:p>
-      <w:pPr>
-        <w:pStyle w:val="Heading2"/>
-      </w:pPr>
-      <w:r>
-        <w:t>Generation</w:t>
-      </w:r>
-    </w:p>
-    <w:p>
-      <w:r>
-        <w:t>If the Destination Package does not exist it is created.</w:t>
-      </w:r>
-    </w:p>
-    <w:p>
-      <w:r>
-        <w:t>What methods are generated? TODO – if extending another matcher, don’t want to duplicate methods.</w:t>
-      </w:r>
-    </w:p>
-    <w:p>
-      <w:r>
-        <w:t>Check generator works for single character property names.</w:t>
-      </w:r>
-    </w:p>
-    <w:p>
-      <w:r>
-        <w:t>Check generator works for property names with initials (URL) etc.</w:t>
-      </w:r>
-    </w:p>
-    <w:p>
-      <w:r>
-        <w:t>Check generator works for matchers in the default package.</w:t>
-      </w:r>
-    </w:p>
-    <w:p>
-      <w:r>
-        <w:t>What happens if you try to generate using a superclass that does not have the expected type parameters and constructors?</w:t>
-      </w:r>
-    </w:p>
-    <w:p>
-      <w:r>
-        <w:t>Generated class should be public</w:t>
-      </w:r>
-    </w:p>
-    <w:p>
-      <w:r>
-        <w:t>Generated class should be abstract iff option selected for extensible class</w:t>
-      </w:r>
-    </w:p>
-    <w:p>
-      <w:r>
-        <w:t>Generated class should be final iff option for extensible class is unselected</w:t>
-      </w:r>
-    </w:p>
-    <w:p>
-      <w:r>
-        <w:t>Generated class should take type parameters R and T (extends source class) iff it is extensible.</w:t>
-      </w:r>
-    </w:p>
-    <w:p/>
-    <w:p>
-      <w:r>
-        <w:lastRenderedPageBreak/>
-        <w:t>Generated class should extend selected superclass if specified, passing R and T if extensible and this type and the source class if not.</w:t>
-      </w:r>
-    </w:p>
-    <w:p>
-      <w:r>
-        <w:t>Generated class should extend com.mistraltech.smog.core.CompositePropertyMatcher if no superclass specified, passing R and T if extensible and this type and the source class if not.</w:t>
-      </w:r>
-    </w:p>
-    <w:p>
-      <w:r>
-        <w:t>Generation works for properties with primitive and non-primitive types.</w:t>
+        <w:t>Should handle anonymous classes correctly.</w:t>
       </w:r>
       <w:bookmarkStart w:id="0" w:name="_GoBack"/>
       <w:bookmarkEnd w:id="0"/>
     </w:p>
+    <w:p>
+      <w:r>
+        <w:t>Destination source root drop</w:t>
+      </w:r>
+      <w:r>
+        <w:t>s down to list all java source and test source roots. It does not list resource roots.</w:t>
+      </w:r>
+    </w:p>
+    <w:p>
+      <w:r>
+        <w:t>Class Name defaults to the name of the selected class with Matcher appended</w:t>
+      </w:r>
+    </w:p>
+    <w:p>
+      <w:r>
+        <w:t>Destination package defaults to the package name of the selected class</w:t>
+      </w:r>
+    </w:p>
+    <w:p>
+      <w:r>
+        <w:t>Clicking the … button opens the Choose Destination Package dialog</w:t>
+      </w:r>
+    </w:p>
+    <w:p>
+      <w:r>
+        <w:t xml:space="preserve">Selecting a different package and </w:t>
+      </w:r>
+      <w:r>
+        <w:t>Cancel</w:t>
+      </w:r>
+      <w:r>
+        <w:t xml:space="preserve"> does not change the selected Destination Package</w:t>
+      </w:r>
+    </w:p>
+    <w:p>
+      <w:r>
+        <w:t xml:space="preserve">Selecting a different package and </w:t>
+      </w:r>
+      <w:r>
+        <w:t>OK</w:t>
+      </w:r>
+      <w:r>
+        <w:t xml:space="preserve"> changes the selected Destination Package</w:t>
+      </w:r>
+    </w:p>
+    <w:p>
+      <w:r>
+        <w:t>The selected Destination Package can be edited directly</w:t>
+      </w:r>
+    </w:p>
+    <w:p>
+      <w:r>
+        <w:t>If the Destination Package does not exist, the text of the part of the path that doesn’t exist is shown in red</w:t>
+      </w:r>
+      <w:r>
+        <w:t xml:space="preserve"> and the OK button remains enabled.</w:t>
+      </w:r>
+    </w:p>
+    <w:p>
+      <w:r>
+        <w:t>If the Destination Package is invalid, the in</w:t>
+      </w:r>
+      <w:r>
+        <w:t>valid part is underlined and the OK button is disabled.</w:t>
+      </w:r>
+    </w:p>
+    <w:p>
+      <w:pPr>
+        <w:pStyle w:val="Heading2"/>
+      </w:pPr>
+      <w:r>
+        <w:t>Generation</w:t>
+      </w:r>
+    </w:p>
+    <w:p>
+      <w:r>
+        <w:t>If the Destination Package does not exist it is created.</w:t>
+      </w:r>
+    </w:p>
+    <w:p>
+      <w:r>
+        <w:t>What methods are generated? TODO – if extending another matcher, don’t want to duplicate methods.</w:t>
+      </w:r>
+    </w:p>
+    <w:p>
+      <w:r>
+        <w:t>Check generator works for single character property names.</w:t>
+      </w:r>
+    </w:p>
+    <w:p>
+      <w:r>
+        <w:t>Check generator works for property names with initials (URL) etc.</w:t>
+      </w:r>
+    </w:p>
+    <w:p>
+      <w:r>
+        <w:t>Check generator works for matchers in the default package.</w:t>
+      </w:r>
+    </w:p>
+    <w:p>
+      <w:r>
+        <w:t>What happens if you try to generate using a superclass that does not have the expected type parameters and constructors?</w:t>
+      </w:r>
+    </w:p>
+    <w:p>
+      <w:r>
+        <w:t>Generated class should be public</w:t>
+      </w:r>
+    </w:p>
+    <w:p>
+      <w:r>
+        <w:t>Generated class should be abstract iff option selected for extensible class</w:t>
+      </w:r>
+    </w:p>
+    <w:p>
+      <w:r>
+        <w:t>Generated class should be final iff option for extensible class is unselected</w:t>
+      </w:r>
+    </w:p>
+    <w:p>
+      <w:r>
+        <w:t>Generated class should take type parameters R and T (extends source class) iff it is extensible.</w:t>
+      </w:r>
+    </w:p>
     <w:p/>
+    <w:p>
+      <w:r>
+        <w:t>Generated class should extend selected superclass if specified, passing R and T if extensible and this type and the source class if not.</w:t>
+      </w:r>
+    </w:p>
+    <w:p>
+      <w:r>
+        <w:t>Generated class should extend com.mistraltech.smog.core.CompositePropertyMatcher if no superclass specified, passing R and T if extensible and this type and the source class if not.</w:t>
+      </w:r>
+    </w:p>
+    <w:p>
+      <w:r>
+        <w:t>Generation works for properties with primitive and non-primitive types.</w:t>
+      </w:r>
+    </w:p>
     <w:sectPr>
       <w:pgSz w:w="11906" w:h="16838"/>
       <w:pgMar w:top="1440" w:right="1440" w:bottom="1440" w:left="1440" w:header="708" w:footer="708" w:gutter="0"/>

</xml_diff>

<commit_message>
Add test for generating into non-default package.
</commit_message>
<xml_diff>
--- a/Tests.docx
+++ b/Tests.docx
@@ -262,147 +262,146 @@
       <w:r>
         <w:t>Should handle anonymous classes correctly.</w:t>
       </w:r>
+    </w:p>
+    <w:p>
+      <w:r>
+        <w:t>Destination source root drop</w:t>
+      </w:r>
+      <w:r>
+        <w:t>s down to list all java source and test source roots. It does not list resource roots.</w:t>
+      </w:r>
+    </w:p>
+    <w:p>
+      <w:r>
+        <w:t>Class Name defaults to the name of the selected class with Matcher appended</w:t>
+      </w:r>
+    </w:p>
+    <w:p>
+      <w:r>
+        <w:t>Destination package defaults to the package name of the selected class</w:t>
+      </w:r>
+    </w:p>
+    <w:p>
+      <w:r>
+        <w:t>Clicking the … button opens the Choose Destination Package dialog</w:t>
+      </w:r>
+    </w:p>
+    <w:p>
+      <w:r>
+        <w:t xml:space="preserve">Selecting a different package and </w:t>
+      </w:r>
+      <w:r>
+        <w:t>Cancel</w:t>
+      </w:r>
+      <w:r>
+        <w:t xml:space="preserve"> does not change the selected Destination Package</w:t>
+      </w:r>
+    </w:p>
+    <w:p>
+      <w:r>
+        <w:t xml:space="preserve">Selecting a different package and </w:t>
+      </w:r>
+      <w:r>
+        <w:t>OK</w:t>
+      </w:r>
+      <w:r>
+        <w:t xml:space="preserve"> changes the selected Destination Package</w:t>
+      </w:r>
+    </w:p>
+    <w:p>
+      <w:r>
+        <w:t>The selected Destination Package can be edited directly</w:t>
+      </w:r>
+    </w:p>
+    <w:p>
+      <w:r>
+        <w:t>If the Destination Package does not exist, the text of the part of the path that doesn’t exist is shown in red</w:t>
+      </w:r>
+      <w:r>
+        <w:t xml:space="preserve"> and the OK button remains enabled.</w:t>
+      </w:r>
+    </w:p>
+    <w:p>
+      <w:r>
+        <w:t>If the Destination Package is invalid, the in</w:t>
+      </w:r>
+      <w:r>
+        <w:t>valid part is underlined and the OK button is disabled.</w:t>
+      </w:r>
+    </w:p>
+    <w:p>
+      <w:pPr>
+        <w:pStyle w:val="Heading2"/>
+      </w:pPr>
+      <w:r>
+        <w:t>Generation</w:t>
+      </w:r>
+    </w:p>
+    <w:p>
+      <w:r>
+        <w:t>If the Destination Package does not exist it is created.</w:t>
+      </w:r>
+    </w:p>
+    <w:p>
+      <w:r>
+        <w:t>What methods are generated? TODO – if extending another matcher, don’t want to duplicate methods.</w:t>
+      </w:r>
+    </w:p>
+    <w:p>
+      <w:r>
+        <w:t>Check generator works for single character property names.</w:t>
+      </w:r>
+    </w:p>
+    <w:p>
+      <w:r>
+        <w:t>Check generator works for property names with initials (URL) etc.</w:t>
+      </w:r>
+    </w:p>
+    <w:p>
+      <w:r>
+        <w:t>Check generator works for matchers in the default package.</w:t>
+      </w:r>
+    </w:p>
+    <w:p>
+      <w:r>
+        <w:t>What happens if you try to generate using a superclass that does not have the expected type parameters and constructors?</w:t>
+      </w:r>
+    </w:p>
+    <w:p>
+      <w:r>
+        <w:t>Generated class should be public</w:t>
+      </w:r>
+    </w:p>
+    <w:p>
+      <w:r>
+        <w:t>Generated class should be final iff option for extensible class is unselected</w:t>
+      </w:r>
+    </w:p>
+    <w:p>
+      <w:r>
+        <w:t>Generated class should take type parameters R and T (extends source class) iff it is extensible.</w:t>
+      </w:r>
+    </w:p>
+    <w:p/>
+    <w:p>
+      <w:r>
+        <w:lastRenderedPageBreak/>
+        <w:t>Generated class should extend selected superclass if specified, passing R and T if extensible and this type and the source class if not.</w:t>
+      </w:r>
+    </w:p>
+    <w:p>
+      <w:r>
+        <w:t>Generated class should extend com.mistraltech.smog.core.CompositePropertyMatcher if no superclass specified, passing R and T if extensible and this type and the source class if not.</w:t>
+      </w:r>
+    </w:p>
+    <w:p>
+      <w:r>
+        <w:t>Generation works for pro</w:t>
+      </w:r>
       <w:bookmarkStart w:id="0" w:name="_GoBack"/>
       <w:bookmarkEnd w:id="0"/>
-    </w:p>
-    <w:p>
-      <w:r>
-        <w:t>Destination source root drop</w:t>
-      </w:r>
-      <w:r>
-        <w:t>s down to list all java source and test source roots. It does not list resource roots.</w:t>
-      </w:r>
-    </w:p>
-    <w:p>
-      <w:r>
-        <w:t>Class Name defaults to the name of the selected class with Matcher appended</w:t>
-      </w:r>
-    </w:p>
-    <w:p>
-      <w:r>
-        <w:t>Destination package defaults to the package name of the selected class</w:t>
-      </w:r>
-    </w:p>
-    <w:p>
-      <w:r>
-        <w:t>Clicking the … button opens the Choose Destination Package dialog</w:t>
-      </w:r>
-    </w:p>
-    <w:p>
-      <w:r>
-        <w:t xml:space="preserve">Selecting a different package and </w:t>
-      </w:r>
-      <w:r>
-        <w:t>Cancel</w:t>
-      </w:r>
-      <w:r>
-        <w:t xml:space="preserve"> does not change the selected Destination Package</w:t>
-      </w:r>
-    </w:p>
-    <w:p>
-      <w:r>
-        <w:t xml:space="preserve">Selecting a different package and </w:t>
-      </w:r>
-      <w:r>
-        <w:t>OK</w:t>
-      </w:r>
-      <w:r>
-        <w:t xml:space="preserve"> changes the selected Destination Package</w:t>
-      </w:r>
-    </w:p>
-    <w:p>
-      <w:r>
-        <w:t>The selected Destination Package can be edited directly</w:t>
-      </w:r>
-    </w:p>
-    <w:p>
-      <w:r>
-        <w:t>If the Destination Package does not exist, the text of the part of the path that doesn’t exist is shown in red</w:t>
-      </w:r>
-      <w:r>
-        <w:t xml:space="preserve"> and the OK button remains enabled.</w:t>
-      </w:r>
-    </w:p>
-    <w:p>
-      <w:r>
-        <w:t>If the Destination Package is invalid, the in</w:t>
-      </w:r>
-      <w:r>
-        <w:t>valid part is underlined and the OK button is disabled.</w:t>
-      </w:r>
-    </w:p>
-    <w:p>
-      <w:pPr>
-        <w:pStyle w:val="Heading2"/>
-      </w:pPr>
-      <w:r>
-        <w:t>Generation</w:t>
-      </w:r>
-    </w:p>
-    <w:p>
-      <w:r>
-        <w:t>If the Destination Package does not exist it is created.</w:t>
-      </w:r>
-    </w:p>
-    <w:p>
-      <w:r>
-        <w:t>What methods are generated? TODO – if extending another matcher, don’t want to duplicate methods.</w:t>
-      </w:r>
-    </w:p>
-    <w:p>
-      <w:r>
-        <w:t>Check generator works for single character property names.</w:t>
-      </w:r>
-    </w:p>
-    <w:p>
-      <w:r>
-        <w:t>Check generator works for property names with initials (URL) etc.</w:t>
-      </w:r>
-    </w:p>
-    <w:p>
-      <w:r>
-        <w:t>Check generator works for matchers in the default package.</w:t>
-      </w:r>
-    </w:p>
-    <w:p>
-      <w:r>
-        <w:t>What happens if you try to generate using a superclass that does not have the expected type parameters and constructors?</w:t>
-      </w:r>
-    </w:p>
-    <w:p>
-      <w:r>
-        <w:t>Generated class should be public</w:t>
-      </w:r>
-    </w:p>
-    <w:p>
-      <w:r>
-        <w:t>Generated class should be abstract iff option selected for extensible class</w:t>
-      </w:r>
-    </w:p>
-    <w:p>
-      <w:r>
-        <w:t>Generated class should be final iff option for extensible class is unselected</w:t>
-      </w:r>
-    </w:p>
-    <w:p>
-      <w:r>
-        <w:t>Generated class should take type parameters R and T (extends source class) iff it is extensible.</w:t>
-      </w:r>
-    </w:p>
-    <w:p/>
-    <w:p>
-      <w:r>
-        <w:t>Generated class should extend selected superclass if specified, passing R and T if extensible and this type and the source class if not.</w:t>
-      </w:r>
-    </w:p>
-    <w:p>
-      <w:r>
-        <w:t>Generated class should extend com.mistraltech.smog.core.CompositePropertyMatcher if no superclass specified, passing R and T if extensible and this type and the source class if not.</w:t>
-      </w:r>
-    </w:p>
-    <w:p>
-      <w:r>
-        <w:t>Generation works for properties with primitive and non-primitive types.</w:t>
+      <w:r>
+        <w:t>perties with primitive and non-primitive types.</w:t>
       </w:r>
     </w:p>
     <w:sectPr>

</xml_diff>

<commit_message>
Update documentation for new release 0.2.
</commit_message>
<xml_diff>
--- a/Tests.docx
+++ b/Tests.docx
@@ -326,82 +326,30 @@
         <w:t>If the Destination Package is invalid, the in</w:t>
       </w:r>
       <w:r>
-        <w:t>valid part is underlined and the OK button is disabled.</w:t>
-      </w:r>
-    </w:p>
-    <w:p>
-      <w:pPr>
-        <w:pStyle w:val="Heading2"/>
-      </w:pPr>
-      <w:r>
-        <w:t>Generation</w:t>
-      </w:r>
-    </w:p>
-    <w:p>
-      <w:r>
-        <w:t>If the Destination Package does not exist it is created.</w:t>
-      </w:r>
-    </w:p>
-    <w:p>
-      <w:r>
-        <w:t>What methods are generated? TODO – if extending another matcher, don’t want to duplicate methods.</w:t>
-      </w:r>
-    </w:p>
-    <w:p>
-      <w:r>
-        <w:t>Check generator works for single character property names.</w:t>
-      </w:r>
-    </w:p>
-    <w:p>
-      <w:r>
-        <w:t>Check generator works for property names with initials (URL) etc.</w:t>
-      </w:r>
-    </w:p>
-    <w:p>
-      <w:r>
-        <w:t>Check generator works for matchers in the default package.</w:t>
-      </w:r>
-    </w:p>
-    <w:p>
-      <w:r>
-        <w:t>What happens if you try to generate using a superclass that does not have the expected type parameters and constructors?</w:t>
-      </w:r>
-    </w:p>
-    <w:p>
-      <w:r>
-        <w:t>Generated class should be public</w:t>
-      </w:r>
-    </w:p>
-    <w:p>
-      <w:r>
-        <w:t>Generated class should be final iff option for extensible class is unselected</w:t>
-      </w:r>
-    </w:p>
-    <w:p>
-      <w:r>
-        <w:t>Generated class should take type parameters R and T (extends source class) iff it is extensible.</w:t>
-      </w:r>
-    </w:p>
-    <w:p/>
-    <w:p>
-      <w:r>
-        <w:lastRenderedPageBreak/>
-        <w:t>Generated class should extend selected superclass if specified, passing R and T if extensible and this type and the source class if not.</w:t>
-      </w:r>
-    </w:p>
-    <w:p>
-      <w:r>
-        <w:t>Generated class should extend com.mistraltech.smog.core.CompositePropertyMatcher if no superclass specified, passing R and T if extensible and this type and the source class if not.</w:t>
-      </w:r>
-    </w:p>
-    <w:p>
-      <w:r>
-        <w:t>Generation works for pro</w:t>
+        <w:t>valid part is un</w:t>
       </w:r>
       <w:bookmarkStart w:id="0" w:name="_GoBack"/>
       <w:bookmarkEnd w:id="0"/>
       <w:r>
-        <w:t>perties with primitive and non-primitive types.</w:t>
+        <w:t>derlined and the OK button is disabled.</w:t>
+      </w:r>
+    </w:p>
+    <w:p>
+      <w:pPr>
+        <w:pStyle w:val="Heading2"/>
+      </w:pPr>
+      <w:r>
+        <w:t>Generation</w:t>
+      </w:r>
+    </w:p>
+    <w:p>
+      <w:r>
+        <w:t>If the Destination Package does not exist it is created.</w:t>
+      </w:r>
+    </w:p>
+    <w:p>
+      <w:r>
+        <w:t>What happens if you try to generate using a superclass that does not have the expected type parameters and constructors?</w:t>
       </w:r>
     </w:p>
     <w:sectPr>

</xml_diff>

<commit_message>
Automate tests for overwrite behaviour of pre-existing matcher class.
</commit_message>
<xml_diff>
--- a/Tests.docx
+++ b/Tests.docx
@@ -323,33 +323,15 @@
     </w:p>
     <w:p>
       <w:r>
-        <w:t>If the Destination Package is invalid, the in</w:t>
-      </w:r>
-      <w:r>
-        <w:t>valid part is un</w:t>
+        <w:t>If the Destination Package is invalid</w:t>
       </w:r>
       <w:bookmarkStart w:id="0" w:name="_GoBack"/>
       <w:bookmarkEnd w:id="0"/>
       <w:r>
-        <w:t>derlined and the OK button is disabled.</w:t>
-      </w:r>
-    </w:p>
-    <w:p>
-      <w:pPr>
-        <w:pStyle w:val="Heading2"/>
-      </w:pPr>
-      <w:r>
-        <w:t>Generation</w:t>
-      </w:r>
-    </w:p>
-    <w:p>
-      <w:r>
-        <w:t>If the Destination Package does not exist it is created.</w:t>
-      </w:r>
-    </w:p>
-    <w:p>
-      <w:r>
-        <w:t>What happens if you try to generate using a superclass that does not have the expected type parameters and constructors?</w:t>
+        <w:t>, the in</w:t>
+      </w:r>
+      <w:r>
+        <w:t>valid part is underlined and the OK button is disabled.</w:t>
       </w:r>
     </w:p>
     <w:sectPr>

</xml_diff>

<commit_message>
Add field to generator dialog showing name of class that was selected.
</commit_message>
<xml_diff>
--- a/Tests.docx
+++ b/Tests.docx
@@ -192,6 +192,13 @@
     </w:p>
     <w:p>
       <w:r>
+        <w:t>‘Matcher for class’ shows name of selected class.</w:t>
+      </w:r>
+      <w:bookmarkStart w:id="0" w:name="_GoBack"/>
+      <w:bookmarkEnd w:id="0"/>
+    </w:p>
+    <w:p>
+      <w:r>
         <w:t>Destination source root defaults to</w:t>
       </w:r>
       <w:r>
@@ -227,13 +234,13 @@
     </w:p>
     <w:p>
       <w:r>
+        <w:lastRenderedPageBreak/>
         <w:tab/>
         <w:t>If the selected class belongs to a project module and the module contains no test source roots and one or more java source roots and the selected class belongs to one of those java source roots (which is necessary I believe), that source root is chosen.</w:t>
       </w:r>
     </w:p>
     <w:p>
       <w:r>
-        <w:lastRenderedPageBreak/>
         <w:tab/>
         <w:t>If the selected class belongs to a project module and the module contains no test source roots and one or more java source roots and the selected class does not belong to one of those java source roots (which may not be possible(!)), the first source root of the module is chosen.</w:t>
       </w:r>
@@ -323,12 +330,7 @@
     </w:p>
     <w:p>
       <w:r>
-        <w:t>If the Destination Package is invalid</w:t>
-      </w:r>
-      <w:bookmarkStart w:id="0" w:name="_GoBack"/>
-      <w:bookmarkEnd w:id="0"/>
-      <w:r>
-        <w:t>, the in</w:t>
+        <w:t>If the Destination Package is invalid, the in</w:t>
       </w:r>
       <w:r>
         <w:t>valid part is underlined and the OK button is disabled.</w:t>

</xml_diff>